<commit_message>
Add lightning/full to program
</commit_message>
<xml_diff>
--- a/files/program.docx
+++ b/files/program.docx
@@ -222,6 +222,22 @@
           <w:p>
             <w:pPr>
               <w:cnfStyle w:val="000000000000" w:firstRow="0" w:lastRow="0" w:firstColumn="0" w:lastColumn="0" w:oddVBand="0" w:evenVBand="0" w:oddHBand="0" w:evenHBand="0" w:firstRowFirstColumn="0" w:firstRowLastColumn="0" w:lastRowFirstColumn="0" w:lastRowLastColumn="0"/>
+              <w:rPr>
+                <w:u w:val="single"/>
+              </w:rPr>
+            </w:pPr>
+          </w:p>
+          <w:p>
+            <w:pPr>
+              <w:cnfStyle w:val="000000000000" w:firstRow="0" w:lastRow="0" w:firstColumn="0" w:lastColumn="0" w:oddVBand="0" w:evenVBand="0" w:oddHBand="0" w:evenHBand="0" w:firstRowFirstColumn="0" w:firstRowLastColumn="0" w:lastRowFirstColumn="0" w:lastRowLastColumn="0"/>
+            </w:pPr>
+            <w:r>
+              <w:t>Full Presentations (10 min. + 3 min. Q&amp;A)</w:t>
+            </w:r>
+          </w:p>
+          <w:p>
+            <w:pPr>
+              <w:cnfStyle w:val="000000000000" w:firstRow="0" w:lastRow="0" w:firstColumn="0" w:lastColumn="0" w:oddVBand="0" w:evenVBand="0" w:oddHBand="0" w:evenHBand="0" w:firstRowFirstColumn="0" w:firstRowLastColumn="0" w:lastRowFirstColumn="0" w:lastRowLastColumn="0"/>
             </w:pPr>
           </w:p>
           <w:p>
@@ -330,6 +346,26 @@
                 <w:iCs/>
               </w:rPr>
               <w:t>”</w:t>
+            </w:r>
+          </w:p>
+          <w:p>
+            <w:pPr>
+              <w:cnfStyle w:val="000000000000" w:firstRow="0" w:lastRow="0" w:firstColumn="0" w:lastColumn="0" w:oddVBand="0" w:evenVBand="0" w:oddHBand="0" w:evenHBand="0" w:firstRowFirstColumn="0" w:firstRowLastColumn="0" w:lastRowFirstColumn="0" w:lastRowLastColumn="0"/>
+              <w:rPr>
+                <w:i/>
+                <w:iCs/>
+              </w:rPr>
+            </w:pPr>
+          </w:p>
+          <w:p>
+            <w:pPr>
+              <w:cnfStyle w:val="000000000000" w:firstRow="0" w:lastRow="0" w:firstColumn="0" w:lastColumn="0" w:oddVBand="0" w:evenVBand="0" w:oddHBand="0" w:evenHBand="0" w:firstRowFirstColumn="0" w:firstRowLastColumn="0" w:lastRowFirstColumn="0" w:lastRowLastColumn="0"/>
+            </w:pPr>
+            <w:r>
+              <w:t>Lightning Talks</w:t>
+            </w:r>
+            <w:r>
+              <w:t xml:space="preserve"> (3 min.)</w:t>
             </w:r>
           </w:p>
           <w:p>
@@ -521,6 +557,16 @@
             <w:pPr>
               <w:cnfStyle w:val="000000000000" w:firstRow="0" w:lastRow="0" w:firstColumn="0" w:lastColumn="0" w:oddVBand="0" w:evenVBand="0" w:oddHBand="0" w:evenHBand="0" w:firstRowFirstColumn="0" w:firstRowLastColumn="0" w:lastRowFirstColumn="0" w:lastRowLastColumn="0"/>
             </w:pPr>
+          </w:p>
+          <w:p>
+            <w:pPr>
+              <w:cnfStyle w:val="000000000000" w:firstRow="0" w:lastRow="0" w:firstColumn="0" w:lastColumn="0" w:oddVBand="0" w:evenVBand="0" w:oddHBand="0" w:evenHBand="0" w:firstRowFirstColumn="0" w:firstRowLastColumn="0" w:lastRowFirstColumn="0" w:lastRowLastColumn="0"/>
+            </w:pPr>
+          </w:p>
+          <w:p>
+            <w:pPr>
+              <w:cnfStyle w:val="000000000000" w:firstRow="0" w:lastRow="0" w:firstColumn="0" w:lastColumn="0" w:oddVBand="0" w:evenVBand="0" w:oddHBand="0" w:evenHBand="0" w:firstRowFirstColumn="0" w:firstRowLastColumn="0" w:lastRowFirstColumn="0" w:lastRowLastColumn="0"/>
+            </w:pPr>
             <w:r>
               <w:t>Ting Liu</w:t>
             </w:r>
@@ -560,6 +606,16 @@
             <w:r>
               <w:t>Shaheer Saeed</w:t>
             </w:r>
+          </w:p>
+          <w:p>
+            <w:pPr>
+              <w:cnfStyle w:val="000000000000" w:firstRow="0" w:lastRow="0" w:firstColumn="0" w:lastColumn="0" w:oddVBand="0" w:evenVBand="0" w:oddHBand="0" w:evenHBand="0" w:firstRowFirstColumn="0" w:firstRowLastColumn="0" w:lastRowFirstColumn="0" w:lastRowLastColumn="0"/>
+            </w:pPr>
+          </w:p>
+          <w:p>
+            <w:pPr>
+              <w:cnfStyle w:val="000000000000" w:firstRow="0" w:lastRow="0" w:firstColumn="0" w:lastColumn="0" w:oddVBand="0" w:evenVBand="0" w:oddHBand="0" w:evenHBand="0" w:firstRowFirstColumn="0" w:firstRowLastColumn="0" w:lastRowFirstColumn="0" w:lastRowLastColumn="0"/>
+            </w:pPr>
           </w:p>
           <w:p>
             <w:pPr>
@@ -829,6 +885,7 @@
           </w:tcPr>
           <w:p>
             <w:r>
+              <w:lastRenderedPageBreak/>
               <w:t>11:35 – 12:05</w:t>
             </w:r>
           </w:p>
@@ -978,7 +1035,10 @@
               <w:cnfStyle w:val="000000100000" w:firstRow="0" w:lastRow="0" w:firstColumn="0" w:lastColumn="0" w:oddVBand="0" w:evenVBand="0" w:oddHBand="1" w:evenHBand="0" w:firstRowFirstColumn="0" w:firstRowLastColumn="0" w:lastRowFirstColumn="0" w:lastRowLastColumn="0"/>
             </w:pPr>
             <w:r>
-              <w:t>Fouad Al-Noor</w:t>
+              <w:t xml:space="preserve">Bernhard </w:t>
+            </w:r>
+            <w:r>
+              <w:t>Kainz</w:t>
             </w:r>
           </w:p>
           <w:p>
@@ -1004,7 +1064,6 @@
               <w:cnfStyle w:val="000000100000" w:firstRow="0" w:lastRow="0" w:firstColumn="0" w:lastColumn="0" w:oddVBand="0" w:evenVBand="0" w:oddHBand="1" w:evenHBand="0" w:firstRowFirstColumn="0" w:firstRowLastColumn="0" w:lastRowFirstColumn="0" w:lastRowLastColumn="0"/>
             </w:pPr>
             <w:r>
-              <w:lastRenderedPageBreak/>
               <w:t>Zachary Baum</w:t>
             </w:r>
           </w:p>
@@ -1130,6 +1189,19 @@
           <w:p>
             <w:pPr>
               <w:cnfStyle w:val="000000100000" w:firstRow="0" w:lastRow="0" w:firstColumn="0" w:lastColumn="0" w:oddVBand="0" w:evenVBand="0" w:oddHBand="1" w:evenHBand="0" w:firstRowFirstColumn="0" w:firstRowLastColumn="0" w:lastRowFirstColumn="0" w:lastRowLastColumn="0"/>
+            </w:pPr>
+            <w:r>
+              <w:t>Full Presentations (10 min. + 3 min. Q&amp;A)</w:t>
+            </w:r>
+          </w:p>
+          <w:p>
+            <w:pPr>
+              <w:cnfStyle w:val="000000100000" w:firstRow="0" w:lastRow="0" w:firstColumn="0" w:lastColumn="0" w:oddVBand="0" w:evenVBand="0" w:oddHBand="1" w:evenHBand="0" w:firstRowFirstColumn="0" w:firstRowLastColumn="0" w:lastRowFirstColumn="0" w:lastRowLastColumn="0"/>
+            </w:pPr>
+          </w:p>
+          <w:p>
+            <w:pPr>
+              <w:cnfStyle w:val="000000100000" w:firstRow="0" w:lastRow="0" w:firstColumn="0" w:lastColumn="0" w:oddVBand="0" w:evenVBand="0" w:oddHBand="1" w:evenHBand="0" w:firstRowFirstColumn="0" w:firstRowLastColumn="0" w:lastRowFirstColumn="0" w:lastRowLastColumn="0"/>
               <w:rPr>
                 <w:i/>
                 <w:iCs/>
@@ -1247,6 +1319,26 @@
           <w:p>
             <w:pPr>
               <w:cnfStyle w:val="000000100000" w:firstRow="0" w:lastRow="0" w:firstColumn="0" w:lastColumn="0" w:oddVBand="0" w:evenVBand="0" w:oddHBand="1" w:evenHBand="0" w:firstRowFirstColumn="0" w:firstRowLastColumn="0" w:lastRowFirstColumn="0" w:lastRowLastColumn="0"/>
+            </w:pPr>
+            <w:r>
+              <w:t>Lightning Talks</w:t>
+            </w:r>
+            <w:r>
+              <w:t xml:space="preserve"> (3 min.)</w:t>
+            </w:r>
+          </w:p>
+          <w:p>
+            <w:pPr>
+              <w:cnfStyle w:val="000000100000" w:firstRow="0" w:lastRow="0" w:firstColumn="0" w:lastColumn="0" w:oddVBand="0" w:evenVBand="0" w:oddHBand="1" w:evenHBand="0" w:firstRowFirstColumn="0" w:firstRowLastColumn="0" w:lastRowFirstColumn="0" w:lastRowLastColumn="0"/>
+              <w:rPr>
+                <w:i/>
+                <w:iCs/>
+              </w:rPr>
+            </w:pPr>
+          </w:p>
+          <w:p>
+            <w:pPr>
+              <w:cnfStyle w:val="000000100000" w:firstRow="0" w:lastRow="0" w:firstColumn="0" w:lastColumn="0" w:oddVBand="0" w:evenVBand="0" w:oddHBand="1" w:evenHBand="0" w:firstRowFirstColumn="0" w:firstRowLastColumn="0" w:lastRowFirstColumn="0" w:lastRowLastColumn="0"/>
               <w:rPr>
                 <w:i/>
                 <w:iCs/>
@@ -1415,6 +1507,16 @@
             <w:pPr>
               <w:cnfStyle w:val="000000100000" w:firstRow="0" w:lastRow="0" w:firstColumn="0" w:lastColumn="0" w:oddVBand="0" w:evenVBand="0" w:oddHBand="1" w:evenHBand="0" w:firstRowFirstColumn="0" w:firstRowLastColumn="0" w:lastRowFirstColumn="0" w:lastRowLastColumn="0"/>
             </w:pPr>
+          </w:p>
+          <w:p>
+            <w:pPr>
+              <w:cnfStyle w:val="000000100000" w:firstRow="0" w:lastRow="0" w:firstColumn="0" w:lastColumn="0" w:oddVBand="0" w:evenVBand="0" w:oddHBand="1" w:evenHBand="0" w:firstRowFirstColumn="0" w:firstRowLastColumn="0" w:lastRowFirstColumn="0" w:lastRowLastColumn="0"/>
+            </w:pPr>
+          </w:p>
+          <w:p>
+            <w:pPr>
+              <w:cnfStyle w:val="000000100000" w:firstRow="0" w:lastRow="0" w:firstColumn="0" w:lastColumn="0" w:oddVBand="0" w:evenVBand="0" w:oddHBand="1" w:evenHBand="0" w:firstRowFirstColumn="0" w:firstRowLastColumn="0" w:lastRowFirstColumn="0" w:lastRowLastColumn="0"/>
+            </w:pPr>
             <w:r>
               <w:t>Helena Williams</w:t>
             </w:r>
@@ -1444,6 +1546,16 @@
             <w:r>
               <w:t>Ang Nan Gu</w:t>
             </w:r>
+          </w:p>
+          <w:p>
+            <w:pPr>
+              <w:cnfStyle w:val="000000100000" w:firstRow="0" w:lastRow="0" w:firstColumn="0" w:lastColumn="0" w:oddVBand="0" w:evenVBand="0" w:oddHBand="1" w:evenHBand="0" w:firstRowFirstColumn="0" w:firstRowLastColumn="0" w:lastRowFirstColumn="0" w:lastRowLastColumn="0"/>
+            </w:pPr>
+          </w:p>
+          <w:p>
+            <w:pPr>
+              <w:cnfStyle w:val="000000100000" w:firstRow="0" w:lastRow="0" w:firstColumn="0" w:lastColumn="0" w:oddVBand="0" w:evenVBand="0" w:oddHBand="1" w:evenHBand="0" w:firstRowFirstColumn="0" w:firstRowLastColumn="0" w:lastRowFirstColumn="0" w:lastRowLastColumn="0"/>
+            </w:pPr>
           </w:p>
           <w:p>
             <w:pPr>
@@ -1723,15 +1835,6 @@
               <w:t>”</w:t>
             </w:r>
           </w:p>
-          <w:p>
-            <w:pPr>
-              <w:cnfStyle w:val="000000000000" w:firstRow="0" w:lastRow="0" w:firstColumn="0" w:lastColumn="0" w:oddVBand="0" w:evenVBand="0" w:oddHBand="0" w:evenHBand="0" w:firstRowFirstColumn="0" w:firstRowLastColumn="0" w:lastRowFirstColumn="0" w:lastRowLastColumn="0"/>
-              <w:rPr>
-                <w:i/>
-                <w:iCs/>
-              </w:rPr>
-            </w:pPr>
-          </w:p>
         </w:tc>
         <w:tc>
           <w:tcPr>
@@ -1782,6 +1885,7 @@
           </w:tcPr>
           <w:p>
             <w:r>
+              <w:lastRenderedPageBreak/>
               <w:t>14:50 – 15:20</w:t>
             </w:r>
           </w:p>
@@ -1931,7 +2035,6 @@
           </w:tcPr>
           <w:p>
             <w:r>
-              <w:lastRenderedPageBreak/>
               <w:t>15:20 – 16:20</w:t>
             </w:r>
           </w:p>
@@ -1968,6 +2071,19 @@
           <w:p>
             <w:pPr>
               <w:cnfStyle w:val="000000000000" w:firstRow="0" w:lastRow="0" w:firstColumn="0" w:lastColumn="0" w:oddVBand="0" w:evenVBand="0" w:oddHBand="0" w:evenHBand="0" w:firstRowFirstColumn="0" w:firstRowLastColumn="0" w:lastRowFirstColumn="0" w:lastRowLastColumn="0"/>
+            </w:pPr>
+            <w:r>
+              <w:t>Full Presentations (10 min. + 3 min. Q&amp;A)</w:t>
+            </w:r>
+          </w:p>
+          <w:p>
+            <w:pPr>
+              <w:cnfStyle w:val="000000000000" w:firstRow="0" w:lastRow="0" w:firstColumn="0" w:lastColumn="0" w:oddVBand="0" w:evenVBand="0" w:oddHBand="0" w:evenHBand="0" w:firstRowFirstColumn="0" w:firstRowLastColumn="0" w:lastRowFirstColumn="0" w:lastRowLastColumn="0"/>
+            </w:pPr>
+          </w:p>
+          <w:p>
+            <w:pPr>
+              <w:cnfStyle w:val="000000000000" w:firstRow="0" w:lastRow="0" w:firstColumn="0" w:lastColumn="0" w:oddVBand="0" w:evenVBand="0" w:oddHBand="0" w:evenHBand="0" w:firstRowFirstColumn="0" w:firstRowLastColumn="0" w:lastRowFirstColumn="0" w:lastRowLastColumn="0"/>
               <w:rPr>
                 <w:i/>
                 <w:iCs/>
@@ -2043,6 +2159,26 @@
           <w:p>
             <w:pPr>
               <w:cnfStyle w:val="000000000000" w:firstRow="0" w:lastRow="0" w:firstColumn="0" w:lastColumn="0" w:oddVBand="0" w:evenVBand="0" w:oddHBand="0" w:evenHBand="0" w:firstRowFirstColumn="0" w:firstRowLastColumn="0" w:lastRowFirstColumn="0" w:lastRowLastColumn="0"/>
+            </w:pPr>
+            <w:r>
+              <w:t>Lightning Talks</w:t>
+            </w:r>
+            <w:r>
+              <w:t xml:space="preserve"> (3 min.)</w:t>
+            </w:r>
+          </w:p>
+          <w:p>
+            <w:pPr>
+              <w:cnfStyle w:val="000000000000" w:firstRow="0" w:lastRow="0" w:firstColumn="0" w:lastColumn="0" w:oddVBand="0" w:evenVBand="0" w:oddHBand="0" w:evenHBand="0" w:firstRowFirstColumn="0" w:firstRowLastColumn="0" w:lastRowFirstColumn="0" w:lastRowLastColumn="0"/>
+              <w:rPr>
+                <w:i/>
+                <w:iCs/>
+              </w:rPr>
+            </w:pPr>
+          </w:p>
+          <w:p>
+            <w:pPr>
+              <w:cnfStyle w:val="000000000000" w:firstRow="0" w:lastRow="0" w:firstColumn="0" w:lastColumn="0" w:oddVBand="0" w:evenVBand="0" w:oddHBand="0" w:evenHBand="0" w:firstRowFirstColumn="0" w:firstRowLastColumn="0" w:lastRowFirstColumn="0" w:lastRowLastColumn="0"/>
               <w:rPr>
                 <w:i/>
                 <w:iCs/>
@@ -2180,6 +2316,16 @@
             <w:pPr>
               <w:cnfStyle w:val="000000000000" w:firstRow="0" w:lastRow="0" w:firstColumn="0" w:lastColumn="0" w:oddVBand="0" w:evenVBand="0" w:oddHBand="0" w:evenHBand="0" w:firstRowFirstColumn="0" w:firstRowLastColumn="0" w:lastRowFirstColumn="0" w:lastRowLastColumn="0"/>
             </w:pPr>
+          </w:p>
+          <w:p>
+            <w:pPr>
+              <w:cnfStyle w:val="000000000000" w:firstRow="0" w:lastRow="0" w:firstColumn="0" w:lastColumn="0" w:oddVBand="0" w:evenVBand="0" w:oddHBand="0" w:evenHBand="0" w:firstRowFirstColumn="0" w:firstRowLastColumn="0" w:lastRowFirstColumn="0" w:lastRowLastColumn="0"/>
+            </w:pPr>
+          </w:p>
+          <w:p>
+            <w:pPr>
+              <w:cnfStyle w:val="000000000000" w:firstRow="0" w:lastRow="0" w:firstColumn="0" w:lastColumn="0" w:oddVBand="0" w:evenVBand="0" w:oddHBand="0" w:evenHBand="0" w:firstRowFirstColumn="0" w:firstRowLastColumn="0" w:lastRowFirstColumn="0" w:lastRowLastColumn="0"/>
+            </w:pPr>
             <w:r>
               <w:t>Tom Ginsberg</w:t>
             </w:r>
@@ -2209,6 +2355,16 @@
             <w:r>
               <w:t>Étienne Léger</w:t>
             </w:r>
+          </w:p>
+          <w:p>
+            <w:pPr>
+              <w:cnfStyle w:val="000000000000" w:firstRow="0" w:lastRow="0" w:firstColumn="0" w:lastColumn="0" w:oddVBand="0" w:evenVBand="0" w:oddHBand="0" w:evenHBand="0" w:firstRowFirstColumn="0" w:firstRowLastColumn="0" w:lastRowFirstColumn="0" w:lastRowLastColumn="0"/>
+            </w:pPr>
+          </w:p>
+          <w:p>
+            <w:pPr>
+              <w:cnfStyle w:val="000000000000" w:firstRow="0" w:lastRow="0" w:firstColumn="0" w:lastColumn="0" w:oddVBand="0" w:evenVBand="0" w:oddHBand="0" w:evenHBand="0" w:firstRowFirstColumn="0" w:firstRowLastColumn="0" w:lastRowFirstColumn="0" w:lastRowLastColumn="0"/>
+            </w:pPr>
           </w:p>
           <w:p>
             <w:pPr>

</xml_diff>